<commit_message>
Application - Lampe torche
</commit_message>
<xml_diff>
--- a/2 - Premiers pas avec Android.docx
+++ b/2 - Premiers pas avec Android.docx
@@ -561,7 +561,7 @@
           <v:shape id="_x0000_i1025" type="#_x0000_t75" style="width:453.75pt;height:99.75pt" o:ole="">
             <v:imagedata r:id="rId8" o:title=""/>
           </v:shape>
-          <o:OLEObject Type="Embed" ProgID="Word.OpenDocumentText.12" ShapeID="_x0000_i1025" DrawAspect="Content" ObjectID="_1454669351" r:id="rId9"/>
+          <o:OLEObject Type="Embed" ProgID="Word.OpenDocumentText.12" ShapeID="_x0000_i1025" DrawAspect="Content" ObjectID="_1454681147" r:id="rId9"/>
         </w:object>
       </w:r>
     </w:p>
@@ -602,11 +602,17 @@
           <v:shape id="_x0000_i1026" type="#_x0000_t75" style="width:453.75pt;height:54pt" o:ole="">
             <v:imagedata r:id="rId10" o:title=""/>
           </v:shape>
-          <o:OLEObject Type="Embed" ProgID="Word.OpenDocumentText.12" ShapeID="_x0000_i1026" DrawAspect="Content" ObjectID="_1454669352" r:id="rId11"/>
+          <o:OLEObject Type="Embed" ProgID="Word.OpenDocumentText.12" ShapeID="_x0000_i1026" DrawAspect="Content" ObjectID="_1454681148" r:id="rId11"/>
         </w:object>
       </w:r>
     </w:p>
-    <w:p/>
+    <w:p>
+      <w:r>
+        <w:t>(« TextView » est un objet permettant d’afficher une chaine de caractère dans votre vue).</w:t>
+      </w:r>
+      <w:bookmarkStart w:id="2" w:name="_GoBack"/>
+      <w:bookmarkEnd w:id="2"/>
+    </w:p>
     <w:p>
       <w:pPr>
         <w:pStyle w:val="Titre3"/>
@@ -813,15 +819,15 @@
         <w:t> » permet de lister les périphériques connectés (et ainsi permettre de vérifier s’il est reconnu) :</w:t>
       </w:r>
     </w:p>
-    <w:bookmarkStart w:id="2" w:name="_MON_1454668649"/>
-    <w:bookmarkEnd w:id="2"/>
+    <w:bookmarkStart w:id="3" w:name="_MON_1454668649"/>
+    <w:bookmarkEnd w:id="3"/>
     <w:p>
       <w:r>
         <w:object w:dxaOrig="9072" w:dyaOrig="806">
           <v:shape id="_x0000_i1027" type="#_x0000_t75" style="width:453.75pt;height:40.5pt" o:ole="">
             <v:imagedata r:id="rId15" o:title=""/>
           </v:shape>
-          <o:OLEObject Type="Embed" ProgID="Word.OpenDocumentText.12" ShapeID="_x0000_i1027" DrawAspect="Content" ObjectID="_1454669353" r:id="rId16"/>
+          <o:OLEObject Type="Embed" ProgID="Word.OpenDocumentText.12" ShapeID="_x0000_i1027" DrawAspect="Content" ObjectID="_1454681149" r:id="rId16"/>
         </w:object>
       </w:r>
     </w:p>
@@ -843,15 +849,15 @@
         <w:t xml:space="preserve">Dans un premier temps, vous devez déterminer l’ID du téléphone utilisé en utilisant « lsusb ». Dans notre cas, il s’agit de la première ligne « […] 8087:09fc Intel Corp. ». </w:t>
       </w:r>
     </w:p>
-    <w:bookmarkStart w:id="3" w:name="_MON_1454668848"/>
-    <w:bookmarkEnd w:id="3"/>
+    <w:bookmarkStart w:id="4" w:name="_MON_1454668848"/>
+    <w:bookmarkEnd w:id="4"/>
     <w:p>
       <w:r>
         <w:object w:dxaOrig="9072" w:dyaOrig="1223">
           <v:shape id="_x0000_i1028" type="#_x0000_t75" style="width:453.75pt;height:61.5pt" o:ole="">
             <v:imagedata r:id="rId17" o:title=""/>
           </v:shape>
-          <o:OLEObject Type="Embed" ProgID="Word.OpenDocumentText.12" ShapeID="_x0000_i1028" DrawAspect="Content" ObjectID="_1454669354" r:id="rId18"/>
+          <o:OLEObject Type="Embed" ProgID="Word.OpenDocumentText.12" ShapeID="_x0000_i1028" DrawAspect="Content" ObjectID="_1454681150" r:id="rId18"/>
         </w:object>
       </w:r>
     </w:p>
@@ -860,15 +866,15 @@
         <w:t xml:space="preserve">Une fois l’id trouvée, vous devez créer une nouvelle règle pour qu’udev puisse reconnaître votre périphérique (où « idVendor » et « idProduct » correspondent à votre périphérique) : </w:t>
       </w:r>
     </w:p>
-    <w:bookmarkStart w:id="4" w:name="_MON_1454668863"/>
-    <w:bookmarkEnd w:id="4"/>
+    <w:bookmarkStart w:id="5" w:name="_MON_1454668863"/>
+    <w:bookmarkEnd w:id="5"/>
     <w:p>
       <w:r>
         <w:object w:dxaOrig="9072" w:dyaOrig="1019">
           <v:shape id="_x0000_i1029" type="#_x0000_t75" style="width:453.75pt;height:51pt" o:ole="">
             <v:imagedata r:id="rId19" o:title=""/>
           </v:shape>
-          <o:OLEObject Type="Embed" ProgID="Word.OpenDocumentText.12" ShapeID="_x0000_i1029" DrawAspect="Content" ObjectID="_1454669355" r:id="rId20"/>
+          <o:OLEObject Type="Embed" ProgID="Word.OpenDocumentText.12" ShapeID="_x0000_i1029" DrawAspect="Content" ObjectID="_1454681151" r:id="rId20"/>
         </w:object>
       </w:r>
     </w:p>
@@ -894,15 +900,15 @@
         <w:t xml:space="preserve"> : </w:t>
       </w:r>
     </w:p>
-    <w:bookmarkStart w:id="5" w:name="_MON_1454668881"/>
-    <w:bookmarkEnd w:id="5"/>
+    <w:bookmarkStart w:id="6" w:name="_MON_1454668881"/>
+    <w:bookmarkEnd w:id="6"/>
     <w:p>
       <w:r>
         <w:object w:dxaOrig="9072" w:dyaOrig="1223">
           <v:shape id="_x0000_i1030" type="#_x0000_t75" style="width:453.75pt;height:61.5pt" o:ole="">
             <v:imagedata r:id="rId21" o:title=""/>
           </v:shape>
-          <o:OLEObject Type="Embed" ProgID="Word.OpenDocumentText.12" ShapeID="_x0000_i1030" DrawAspect="Content" ObjectID="_1454669356" r:id="rId22"/>
+          <o:OLEObject Type="Embed" ProgID="Word.OpenDocumentText.12" ShapeID="_x0000_i1030" DrawAspect="Content" ObjectID="_1454681152" r:id="rId22"/>
         </w:object>
       </w:r>
     </w:p>
@@ -927,8 +933,6 @@
           <w:t>http://developer.android.com/tools/device.html</w:t>
         </w:r>
       </w:hyperlink>
-      <w:bookmarkStart w:id="6" w:name="_GoBack"/>
-      <w:bookmarkEnd w:id="6"/>
     </w:p>
     <w:sectPr>
       <w:pgSz w:w="11906" w:h="16838"/>
@@ -1804,6 +1808,7 @@
   <w:style w:type="character" w:default="1" w:styleId="Policepardfaut">
     <w:name w:val="Default Paragraph Font"/>
     <w:uiPriority w:val="1"/>
+    <w:semiHidden/>
     <w:unhideWhenUsed/>
   </w:style>
   <w:style w:type="table" w:default="1" w:styleId="TableauNormal">

</xml_diff>